<commit_message>
Day-27 Initial commit, with Previous day tasks
</commit_message>
<xml_diff>
--- a/Word-Docs/Day-26-EID-112329867-Jaswanth.docx
+++ b/Word-Docs/Day-26-EID-112329867-Jaswanth.docx
@@ -3,7 +3,15 @@
 <w:document xmlns:wpc="http://schemas.microsoft.com/office/word/2010/wordprocessingCanvas" xmlns:cx="http://schemas.microsoft.com/office/drawing/2014/chartex" xmlns:cx1="http://schemas.microsoft.com/office/drawing/2015/9/8/chartex" xmlns:cx2="http://schemas.microsoft.com/office/drawing/2015/10/21/chartex" xmlns:cx3="http://schemas.microsoft.com/office/drawing/2016/5/9/chartex" xmlns:cx4="http://schemas.microsoft.com/office/drawing/2016/5/10/chartex" xmlns:cx5="http://schemas.microsoft.com/office/drawing/2016/5/11/chartex" xmlns:cx6="http://schemas.microsoft.com/office/drawing/2016/5/12/chartex" xmlns:cx7="http://schemas.microsoft.com/office/drawing/2016/5/13/chartex" xmlns:cx8="http://schemas.microsoft.com/office/drawing/2016/5/14/chartex" xmlns:mc="http://schemas.openxmlformats.org/markup-compatibility/2006" xmlns:aink="http://schemas.microsoft.com/office/drawing/2016/ink" xmlns:am3d="http://schemas.microsoft.com/office/drawing/2017/model3d" xmlns:o="urn:schemas-microsoft-com:office:office" xmlns:r="http://schemas.openxmlformats.org/officeDocument/2006/relationships" xmlns:m="http://schemas.openxmlformats.org/officeDocument/2006/math" xmlns:v="urn:schemas-microsoft-com:vml" xmlns:wp14="http://schemas.microsoft.com/office/word/2010/wordprocessingDrawing" xmlns:wp="http://schemas.openxmlformats.org/drawingml/2006/wordprocessingDrawing" xmlns:w10="urn:schemas-microsoft-com:office:word" xmlns:w="http://schemas.openxmlformats.org/wordprocessingml/2006/main" xmlns:w14="http://schemas.microsoft.com/office/word/2010/wordml" xmlns:w15="http://schemas.microsoft.com/office/word/2012/wordml" xmlns:w16cid="http://schemas.microsoft.com/office/word/2016/wordml/cid" xmlns:w16se="http://schemas.microsoft.com/office/word/2015/wordml/symex" xmlns:wpg="http://schemas.microsoft.com/office/word/2010/wordprocessingGroup" xmlns:wpi="http://schemas.microsoft.com/office/word/2010/wordprocessingInk" xmlns:wne="http://schemas.microsoft.com/office/word/2006/wordml" xmlns:wps="http://schemas.microsoft.com/office/word/2010/wordprocessingShape" mc:Ignorable="w14 w15 w16se w16cid wp14">
   <w:body>
     <w:p>
-      <w:r>
+      <w:pPr>
+        <w:rPr>
+          <w:b/>
+        </w:rPr>
+      </w:pPr>
+      <w:r>
+        <w:rPr>
+          <w:b/>
+        </w:rPr>
         <w:t>Task 01:</w:t>
       </w:r>
     </w:p>
@@ -11,10 +19,7 @@
       <w:r>
         <w:t>Day-26\StrategyMethodDP_2</w:t>
       </w:r>
-      <w:bookmarkStart w:id="0" w:name="_GoBack"/>
-      <w:bookmarkEnd w:id="0"/>
-    </w:p>
-    <w:p/>
+    </w:p>
     <w:p>
       <w:r>
         <w:t>Output:</w:t>
@@ -22,10 +27,13 @@
     </w:p>
     <w:p>
       <w:r>
+        <w:rPr>
+          <w:noProof/>
+        </w:rPr>
         <w:drawing>
-          <wp:inline distT="0" distB="0" distL="0" distR="0" wp14:anchorId="52BB3C99" wp14:editId="451005F7">
-            <wp:extent cx="5943600" cy="3377565"/>
-            <wp:effectExtent l="0" t="0" r="0" b="0"/>
+          <wp:inline distT="0" distB="0" distL="0" distR="0" wp14:anchorId="52BB3C99" wp14:editId="4CD128E9">
+            <wp:extent cx="5080958" cy="2887352"/>
+            <wp:effectExtent l="0" t="0" r="5715" b="8255"/>
             <wp:docPr id="1" name="Picture 1"/>
             <wp:cNvGraphicFramePr>
               <a:graphicFrameLocks xmlns:a="http://schemas.openxmlformats.org/drawingml/2006/main" noChangeAspect="1"/>
@@ -38,7 +46,7 @@
                     <pic:cNvPicPr/>
                   </pic:nvPicPr>
                   <pic:blipFill>
-                    <a:blip r:embed="rId4"/>
+                    <a:blip r:embed="rId5"/>
                     <a:stretch>
                       <a:fillRect/>
                     </a:stretch>
@@ -46,7 +54,7 @@
                   <pic:spPr>
                     <a:xfrm>
                       <a:off x="0" y="0"/>
-                      <a:ext cx="5943600" cy="3377565"/>
+                      <a:ext cx="5124447" cy="2912065"/>
                     </a:xfrm>
                     <a:prstGeom prst="rect">
                       <a:avLst/>
@@ -59,6 +67,1846 @@
         </w:drawing>
       </w:r>
     </w:p>
+    <w:p/>
+    <w:p>
+      <w:pPr>
+        <w:rPr>
+          <w:b/>
+        </w:rPr>
+      </w:pPr>
+      <w:r>
+        <w:rPr>
+          <w:b/>
+        </w:rPr>
+        <w:t>Task 2</w:t>
+      </w:r>
+    </w:p>
+    <w:p>
+      <w:r>
+        <w:t>Day-26\PubSubPattern_2\demo</w:t>
+      </w:r>
+    </w:p>
+    <w:p>
+      <w:r>
+        <w:drawing>
+          <wp:inline distT="0" distB="0" distL="0" distR="0" wp14:anchorId="7FF60AE1" wp14:editId="446AC191">
+            <wp:extent cx="4692770" cy="3178149"/>
+            <wp:effectExtent l="0" t="0" r="0" b="3810"/>
+            <wp:docPr id="2" name="Picture 2"/>
+            <wp:cNvGraphicFramePr>
+              <a:graphicFrameLocks xmlns:a="http://schemas.openxmlformats.org/drawingml/2006/main" noChangeAspect="1"/>
+            </wp:cNvGraphicFramePr>
+            <a:graphic xmlns:a="http://schemas.openxmlformats.org/drawingml/2006/main">
+              <a:graphicData uri="http://schemas.openxmlformats.org/drawingml/2006/picture">
+                <pic:pic xmlns:pic="http://schemas.openxmlformats.org/drawingml/2006/picture">
+                  <pic:nvPicPr>
+                    <pic:cNvPr id="1" name=""/>
+                    <pic:cNvPicPr/>
+                  </pic:nvPicPr>
+                  <pic:blipFill>
+                    <a:blip r:embed="rId6"/>
+                    <a:stretch>
+                      <a:fillRect/>
+                    </a:stretch>
+                  </pic:blipFill>
+                  <pic:spPr>
+                    <a:xfrm>
+                      <a:off x="0" y="0"/>
+                      <a:ext cx="4749446" cy="3216532"/>
+                    </a:xfrm>
+                    <a:prstGeom prst="rect">
+                      <a:avLst/>
+                    </a:prstGeom>
+                  </pic:spPr>
+                </pic:pic>
+              </a:graphicData>
+            </a:graphic>
+          </wp:inline>
+        </w:drawing>
+      </w:r>
+    </w:p>
+    <w:p>
+      <w:pPr>
+        <w:rPr>
+          <w:b/>
+        </w:rPr>
+      </w:pPr>
+    </w:p>
+    <w:p>
+      <w:pPr>
+        <w:rPr>
+          <w:rFonts w:cstheme="minorHAnsi"/>
+          <w:b/>
+        </w:rPr>
+      </w:pPr>
+      <w:r>
+        <w:rPr>
+          <w:rFonts w:cstheme="minorHAnsi"/>
+          <w:b/>
+        </w:rPr>
+        <w:lastRenderedPageBreak/>
+        <w:t xml:space="preserve">Task </w:t>
+      </w:r>
+      <w:r>
+        <w:rPr>
+          <w:rFonts w:cstheme="minorHAnsi"/>
+          <w:b/>
+        </w:rPr>
+        <w:t>3</w:t>
+      </w:r>
+      <w:r>
+        <w:rPr>
+          <w:rFonts w:cstheme="minorHAnsi"/>
+          <w:b/>
+        </w:rPr>
+        <w:t xml:space="preserve"> - Design Workflow:</w:t>
+      </w:r>
+    </w:p>
+    <w:p>
+      <w:pPr>
+        <w:rPr>
+          <w:rFonts w:cstheme="minorHAnsi"/>
+        </w:rPr>
+      </w:pPr>
+      <w:r>
+        <w:rPr>
+          <w:rFonts w:cstheme="minorHAnsi"/>
+        </w:rPr>
+        <w:t>A design workflow is a structured sequence of steps and processes that designers follow to complete a project. It typically includes:</w:t>
+      </w:r>
+    </w:p>
+    <w:p>
+      <w:pPr>
+        <w:rPr>
+          <w:rFonts w:cstheme="minorHAnsi"/>
+        </w:rPr>
+      </w:pPr>
+      <w:r>
+        <w:rPr>
+          <w:rFonts w:cstheme="minorHAnsi"/>
+        </w:rPr>
+        <w:t>1. Research &amp; Planning</w:t>
+      </w:r>
+    </w:p>
+    <w:p>
+      <w:pPr>
+        <w:rPr>
+          <w:rFonts w:cstheme="minorHAnsi"/>
+        </w:rPr>
+      </w:pPr>
+      <w:r>
+        <w:rPr>
+          <w:rFonts w:cstheme="minorHAnsi"/>
+        </w:rPr>
+        <w:t>2. Conceptualization</w:t>
+      </w:r>
+    </w:p>
+    <w:p>
+      <w:pPr>
+        <w:rPr>
+          <w:rFonts w:cstheme="minorHAnsi"/>
+        </w:rPr>
+      </w:pPr>
+      <w:r>
+        <w:rPr>
+          <w:rFonts w:cstheme="minorHAnsi"/>
+        </w:rPr>
+        <w:t>3. Design Creation</w:t>
+      </w:r>
+    </w:p>
+    <w:p>
+      <w:pPr>
+        <w:rPr>
+          <w:rFonts w:cstheme="minorHAnsi"/>
+        </w:rPr>
+      </w:pPr>
+      <w:r>
+        <w:rPr>
+          <w:rFonts w:cstheme="minorHAnsi"/>
+        </w:rPr>
+        <w:t>4. Review &amp; Feedback</w:t>
+      </w:r>
+    </w:p>
+    <w:p>
+      <w:pPr>
+        <w:rPr>
+          <w:rFonts w:cstheme="minorHAnsi"/>
+        </w:rPr>
+      </w:pPr>
+      <w:r>
+        <w:rPr>
+          <w:rFonts w:cstheme="minorHAnsi"/>
+        </w:rPr>
+        <w:t>5. Revisions</w:t>
+      </w:r>
+    </w:p>
+    <w:p>
+      <w:pPr>
+        <w:rPr>
+          <w:rFonts w:cstheme="minorHAnsi"/>
+        </w:rPr>
+      </w:pPr>
+      <w:r>
+        <w:rPr>
+          <w:rFonts w:cstheme="minorHAnsi"/>
+        </w:rPr>
+        <w:t>6. Final Approval</w:t>
+      </w:r>
+    </w:p>
+    <w:p>
+      <w:pPr>
+        <w:rPr>
+          <w:rFonts w:cstheme="minorHAnsi"/>
+        </w:rPr>
+      </w:pPr>
+      <w:r>
+        <w:rPr>
+          <w:rFonts w:cstheme="minorHAnsi"/>
+        </w:rPr>
+        <w:t>7. Implementation.</w:t>
+      </w:r>
+    </w:p>
+    <w:p>
+      <w:pPr>
+        <w:rPr>
+          <w:rFonts w:cstheme="minorHAnsi"/>
+        </w:rPr>
+      </w:pPr>
+    </w:p>
+    <w:p>
+      <w:pPr>
+        <w:rPr>
+          <w:rFonts w:cstheme="minorHAnsi"/>
+          <w:b/>
+        </w:rPr>
+      </w:pPr>
+      <w:r>
+        <w:rPr>
+          <w:rFonts w:cstheme="minorHAnsi"/>
+          <w:b/>
+        </w:rPr>
+        <w:t xml:space="preserve">Task </w:t>
+      </w:r>
+      <w:r>
+        <w:rPr>
+          <w:rFonts w:cstheme="minorHAnsi"/>
+          <w:b/>
+        </w:rPr>
+        <w:t>4</w:t>
+      </w:r>
+      <w:r>
+        <w:rPr>
+          <w:rFonts w:cstheme="minorHAnsi"/>
+          <w:b/>
+        </w:rPr>
+        <w:t xml:space="preserve"> - Persistent Objects:</w:t>
+      </w:r>
+    </w:p>
+    <w:p>
+      <w:pPr>
+        <w:rPr>
+          <w:rFonts w:cstheme="minorHAnsi"/>
+        </w:rPr>
+      </w:pPr>
+      <w:r>
+        <w:rPr>
+          <w:rFonts w:cstheme="minorHAnsi"/>
+        </w:rPr>
+        <w:t>Persistent objects are things in computer programs that stay saved even when you turn off your computer. They "persist" or remain stored.</w:t>
+      </w:r>
+    </w:p>
+    <w:p>
+      <w:pPr>
+        <w:rPr>
+          <w:rFonts w:cstheme="minorHAnsi"/>
+        </w:rPr>
+      </w:pPr>
+      <w:r>
+        <w:rPr>
+          <w:rFonts w:cstheme="minorHAnsi"/>
+        </w:rPr>
+        <w:t>1. They stay saved</w:t>
+      </w:r>
+    </w:p>
+    <w:p>
+      <w:pPr>
+        <w:rPr>
+          <w:rFonts w:cstheme="minorHAnsi"/>
+        </w:rPr>
+      </w:pPr>
+      <w:r>
+        <w:rPr>
+          <w:rFonts w:cstheme="minorHAnsi"/>
+        </w:rPr>
+        <w:t>2. Don't disappear when program closes</w:t>
+      </w:r>
+    </w:p>
+    <w:p>
+      <w:pPr>
+        <w:rPr>
+          <w:rFonts w:cstheme="minorHAnsi"/>
+        </w:rPr>
+      </w:pPr>
+      <w:r>
+        <w:rPr>
+          <w:rFonts w:cstheme="minorHAnsi"/>
+        </w:rPr>
+        <w:t>3. Can be used again and again</w:t>
+      </w:r>
+    </w:p>
+    <w:p>
+      <w:pPr>
+        <w:rPr>
+          <w:rFonts w:cstheme="minorHAnsi"/>
+        </w:rPr>
+      </w:pPr>
+      <w:r>
+        <w:rPr>
+          <w:rFonts w:cstheme="minorHAnsi"/>
+        </w:rPr>
+        <w:t>4. Stored safely on your computer</w:t>
+      </w:r>
+    </w:p>
+    <w:p>
+      <w:pPr>
+        <w:rPr>
+          <w:rFonts w:cstheme="minorHAnsi"/>
+        </w:rPr>
+      </w:pPr>
+      <w:r>
+        <w:rPr>
+          <w:rFonts w:cstheme="minorHAnsi"/>
+        </w:rPr>
+        <w:t>Persistent objects are saved items that don't disappear - they stick around until you choose to delete them.</w:t>
+      </w:r>
+    </w:p>
+    <w:p>
+      <w:pPr>
+        <w:rPr>
+          <w:rFonts w:cstheme="minorHAnsi"/>
+        </w:rPr>
+      </w:pPr>
+    </w:p>
+    <w:p>
+      <w:pPr>
+        <w:spacing w:after="0" w:line="240" w:lineRule="auto"/>
+        <w:rPr>
+          <w:rFonts w:eastAsia="Times New Roman" w:cstheme="minorHAnsi"/>
+          <w:b/>
+        </w:rPr>
+      </w:pPr>
+      <w:r>
+        <w:rPr>
+          <w:rFonts w:eastAsia="Times New Roman" w:cstheme="minorHAnsi"/>
+          <w:b/>
+          <w:color w:val="000000"/>
+        </w:rPr>
+        <w:t xml:space="preserve">Task </w:t>
+      </w:r>
+      <w:r>
+        <w:rPr>
+          <w:rFonts w:eastAsia="Times New Roman" w:cstheme="minorHAnsi"/>
+          <w:b/>
+          <w:color w:val="000000"/>
+        </w:rPr>
+        <w:t>5</w:t>
+      </w:r>
+      <w:r>
+        <w:rPr>
+          <w:rFonts w:eastAsia="Times New Roman" w:cstheme="minorHAnsi"/>
+          <w:b/>
+          <w:color w:val="000000"/>
+        </w:rPr>
+        <w:t>:</w:t>
+      </w:r>
+    </w:p>
+    <w:p>
+      <w:pPr>
+        <w:spacing w:after="0" w:line="240" w:lineRule="auto"/>
+        <w:rPr>
+          <w:rFonts w:eastAsia="Times New Roman" w:cstheme="minorHAnsi"/>
+        </w:rPr>
+      </w:pPr>
+      <w:r>
+        <w:rPr>
+          <w:rFonts w:eastAsia="Times New Roman" w:cstheme="minorHAnsi"/>
+          <w:color w:val="000000"/>
+        </w:rPr>
+        <w:t>Which of the following components is not typically part of the Command pattern?</w:t>
+      </w:r>
+    </w:p>
+    <w:p>
+      <w:pPr>
+        <w:spacing w:after="0" w:line="240" w:lineRule="auto"/>
+        <w:rPr>
+          <w:rFonts w:eastAsia="Times New Roman" w:cstheme="minorHAnsi"/>
+        </w:rPr>
+      </w:pPr>
+      <w:r>
+        <w:rPr>
+          <w:rFonts w:eastAsia="Times New Roman" w:cstheme="minorHAnsi"/>
+          <w:color w:val="000000"/>
+        </w:rPr>
+        <w:t>a) Invoker</w:t>
+      </w:r>
+    </w:p>
+    <w:p>
+      <w:pPr>
+        <w:spacing w:after="0" w:line="240" w:lineRule="auto"/>
+        <w:rPr>
+          <w:rFonts w:eastAsia="Times New Roman" w:cstheme="minorHAnsi"/>
+        </w:rPr>
+      </w:pPr>
+      <w:r>
+        <w:rPr>
+          <w:rFonts w:eastAsia="Times New Roman" w:cstheme="minorHAnsi"/>
+          <w:color w:val="000000"/>
+        </w:rPr>
+        <w:t>b) Receiver</w:t>
+      </w:r>
+    </w:p>
+    <w:p>
+      <w:pPr>
+        <w:spacing w:after="0" w:line="240" w:lineRule="auto"/>
+        <w:rPr>
+          <w:rFonts w:eastAsia="Times New Roman" w:cstheme="minorHAnsi"/>
+        </w:rPr>
+      </w:pPr>
+      <w:r>
+        <w:rPr>
+          <w:rFonts w:eastAsia="Times New Roman" w:cstheme="minorHAnsi"/>
+          <w:color w:val="000000"/>
+          <w:highlight w:val="yellow"/>
+        </w:rPr>
+        <w:t>c) Abstract Factory</w:t>
+      </w:r>
+    </w:p>
+    <w:p>
+      <w:pPr>
+        <w:spacing w:after="0" w:line="240" w:lineRule="auto"/>
+        <w:rPr>
+          <w:rFonts w:eastAsia="Times New Roman" w:cstheme="minorHAnsi"/>
+        </w:rPr>
+      </w:pPr>
+      <w:r>
+        <w:rPr>
+          <w:rFonts w:eastAsia="Times New Roman" w:cstheme="minorHAnsi"/>
+          <w:color w:val="000000"/>
+        </w:rPr>
+        <w:t>d) Command (interface/abstract class)</w:t>
+      </w:r>
+    </w:p>
+    <w:p>
+      <w:pPr>
+        <w:spacing w:after="0" w:line="240" w:lineRule="auto"/>
+        <w:rPr>
+          <w:rFonts w:eastAsia="Times New Roman" w:cstheme="minorHAnsi"/>
+          <w:color w:val="000000"/>
+        </w:rPr>
+      </w:pPr>
+    </w:p>
+    <w:p>
+      <w:pPr>
+        <w:spacing w:after="0" w:line="240" w:lineRule="auto"/>
+        <w:rPr>
+          <w:rFonts w:eastAsia="Times New Roman" w:cstheme="minorHAnsi"/>
+          <w:b/>
+        </w:rPr>
+      </w:pPr>
+      <w:r>
+        <w:rPr>
+          <w:rFonts w:eastAsia="Times New Roman" w:cstheme="minorHAnsi"/>
+          <w:b/>
+          <w:color w:val="000000"/>
+        </w:rPr>
+        <w:t xml:space="preserve">Task </w:t>
+      </w:r>
+      <w:r>
+        <w:rPr>
+          <w:rFonts w:eastAsia="Times New Roman" w:cstheme="minorHAnsi"/>
+          <w:b/>
+          <w:color w:val="000000"/>
+        </w:rPr>
+        <w:t>6</w:t>
+      </w:r>
+      <w:r>
+        <w:rPr>
+          <w:rFonts w:eastAsia="Times New Roman" w:cstheme="minorHAnsi"/>
+          <w:b/>
+          <w:color w:val="000000"/>
+        </w:rPr>
+        <w:t>:</w:t>
+      </w:r>
+    </w:p>
+    <w:p>
+      <w:pPr>
+        <w:spacing w:after="0" w:line="240" w:lineRule="auto"/>
+        <w:rPr>
+          <w:rFonts w:eastAsia="Times New Roman" w:cstheme="minorHAnsi"/>
+        </w:rPr>
+      </w:pPr>
+      <w:r>
+        <w:rPr>
+          <w:rFonts w:eastAsia="Times New Roman" w:cstheme="minorHAnsi"/>
+          <w:color w:val="000000"/>
+        </w:rPr>
+        <w:t>What role does the Invoker play in the Command pattern?</w:t>
+      </w:r>
+    </w:p>
+    <w:p>
+      <w:pPr>
+        <w:spacing w:after="0" w:line="240" w:lineRule="auto"/>
+        <w:rPr>
+          <w:rFonts w:eastAsia="Times New Roman" w:cstheme="minorHAnsi"/>
+        </w:rPr>
+      </w:pPr>
+      <w:r>
+        <w:rPr>
+          <w:rFonts w:eastAsia="Times New Roman" w:cstheme="minorHAnsi"/>
+          <w:color w:val="000000"/>
+        </w:rPr>
+        <w:t>a) It knows how to perform the operations associated with a request.</w:t>
+      </w:r>
+    </w:p>
+    <w:p>
+      <w:pPr>
+        <w:spacing w:after="0" w:line="240" w:lineRule="auto"/>
+        <w:rPr>
+          <w:rFonts w:eastAsia="Times New Roman" w:cstheme="minorHAnsi"/>
+        </w:rPr>
+      </w:pPr>
+      <w:r>
+        <w:rPr>
+          <w:rFonts w:eastAsia="Times New Roman" w:cstheme="minorHAnsi"/>
+          <w:color w:val="000000"/>
+        </w:rPr>
+        <w:t>b) It encapsulates the request as an object.</w:t>
+      </w:r>
+    </w:p>
+    <w:p>
+      <w:pPr>
+        <w:spacing w:after="0" w:line="240" w:lineRule="auto"/>
+        <w:rPr>
+          <w:rFonts w:eastAsia="Times New Roman" w:cstheme="minorHAnsi"/>
+        </w:rPr>
+      </w:pPr>
+      <w:r>
+        <w:rPr>
+          <w:rFonts w:eastAsia="Times New Roman" w:cstheme="minorHAnsi"/>
+          <w:color w:val="000000"/>
+          <w:highlight w:val="yellow"/>
+        </w:rPr>
+        <w:t>c) It asks the command to carry out the request.</w:t>
+      </w:r>
+    </w:p>
+    <w:p>
+      <w:pPr>
+        <w:spacing w:after="0" w:line="240" w:lineRule="auto"/>
+        <w:rPr>
+          <w:rFonts w:eastAsia="Times New Roman" w:cstheme="minorHAnsi"/>
+        </w:rPr>
+      </w:pPr>
+      <w:r>
+        <w:rPr>
+          <w:rFonts w:eastAsia="Times New Roman" w:cstheme="minorHAnsi"/>
+          <w:color w:val="000000"/>
+        </w:rPr>
+        <w:t>d) It defines the interface for executing an operation.</w:t>
+      </w:r>
+    </w:p>
+    <w:p>
+      <w:pPr>
+        <w:rPr>
+          <w:rFonts w:cstheme="minorHAnsi"/>
+        </w:rPr>
+      </w:pPr>
+    </w:p>
+    <w:p>
+      <w:pPr>
+        <w:rPr>
+          <w:rFonts w:cstheme="minorHAnsi"/>
+          <w:color w:val="374151"/>
+          <w:shd w:val="clear" w:color="auto" w:fill="F5F5F4"/>
+        </w:rPr>
+      </w:pPr>
+      <w:r>
+        <w:rPr>
+          <w:rFonts w:cstheme="minorHAnsi"/>
+          <w:b/>
+          <w:color w:val="374151"/>
+          <w:shd w:val="clear" w:color="auto" w:fill="F5F5F4"/>
+        </w:rPr>
+        <w:lastRenderedPageBreak/>
+        <w:t xml:space="preserve">Task </w:t>
+      </w:r>
+      <w:proofErr w:type="gramStart"/>
+      <w:r>
+        <w:rPr>
+          <w:rFonts w:cstheme="minorHAnsi"/>
+          <w:b/>
+          <w:color w:val="374151"/>
+          <w:shd w:val="clear" w:color="auto" w:fill="F5F5F4"/>
+        </w:rPr>
+        <w:t>7 :</w:t>
+      </w:r>
+      <w:proofErr w:type="gramEnd"/>
+      <w:r>
+        <w:rPr>
+          <w:rFonts w:cstheme="minorHAnsi"/>
+          <w:color w:val="374151"/>
+        </w:rPr>
+        <w:br/>
+      </w:r>
+      <w:r>
+        <w:rPr>
+          <w:rFonts w:cstheme="minorHAnsi"/>
+          <w:color w:val="374151"/>
+          <w:shd w:val="clear" w:color="auto" w:fill="F5F5F4"/>
+        </w:rPr>
+        <w:t>A key benefit of using the Command pattern is its ability to support:</w:t>
+      </w:r>
+      <w:r>
+        <w:rPr>
+          <w:rFonts w:cstheme="minorHAnsi"/>
+          <w:color w:val="374151"/>
+        </w:rPr>
+        <w:br/>
+      </w:r>
+      <w:r>
+        <w:rPr>
+          <w:rFonts w:cstheme="minorHAnsi"/>
+          <w:color w:val="374151"/>
+          <w:shd w:val="clear" w:color="auto" w:fill="F5F5F4"/>
+        </w:rPr>
+        <w:t>a) Lazy initialization</w:t>
+      </w:r>
+      <w:r>
+        <w:rPr>
+          <w:rFonts w:cstheme="minorHAnsi"/>
+          <w:color w:val="374151"/>
+        </w:rPr>
+        <w:br/>
+      </w:r>
+      <w:r>
+        <w:rPr>
+          <w:rFonts w:cstheme="minorHAnsi"/>
+          <w:b/>
+          <w:color w:val="374151"/>
+          <w:highlight w:val="yellow"/>
+          <w:shd w:val="clear" w:color="auto" w:fill="F5F5F4"/>
+        </w:rPr>
+        <w:t>b) Undo/Redo functionality</w:t>
+      </w:r>
+      <w:r>
+        <w:rPr>
+          <w:rFonts w:cstheme="minorHAnsi"/>
+          <w:b/>
+          <w:color w:val="374151"/>
+        </w:rPr>
+        <w:br/>
+      </w:r>
+      <w:r>
+        <w:rPr>
+          <w:rFonts w:cstheme="minorHAnsi"/>
+          <w:color w:val="374151"/>
+          <w:shd w:val="clear" w:color="auto" w:fill="F5F5F4"/>
+        </w:rPr>
+        <w:t>c) Singleton instance creation</w:t>
+      </w:r>
+      <w:r>
+        <w:rPr>
+          <w:rFonts w:cstheme="minorHAnsi"/>
+          <w:color w:val="374151"/>
+        </w:rPr>
+        <w:br/>
+      </w:r>
+      <w:r>
+        <w:rPr>
+          <w:rFonts w:cstheme="minorHAnsi"/>
+          <w:color w:val="374151"/>
+          <w:shd w:val="clear" w:color="auto" w:fill="F5F5F4"/>
+        </w:rPr>
+        <w:t>d) Compile-time polymorphism</w:t>
+      </w:r>
+    </w:p>
+    <w:p>
+      <w:pPr>
+        <w:pStyle w:val="NormalWeb"/>
+        <w:rPr>
+          <w:rFonts w:asciiTheme="minorHAnsi" w:hAnsiTheme="minorHAnsi" w:cstheme="minorHAnsi"/>
+          <w:b/>
+          <w:sz w:val="22"/>
+          <w:szCs w:val="22"/>
+        </w:rPr>
+      </w:pPr>
+      <w:r>
+        <w:rPr>
+          <w:rFonts w:asciiTheme="minorHAnsi" w:hAnsiTheme="minorHAnsi" w:cstheme="minorHAnsi"/>
+          <w:b/>
+          <w:sz w:val="22"/>
+          <w:szCs w:val="22"/>
+        </w:rPr>
+        <w:t xml:space="preserve">Task </w:t>
+      </w:r>
+      <w:r>
+        <w:rPr>
+          <w:rFonts w:asciiTheme="minorHAnsi" w:hAnsiTheme="minorHAnsi" w:cstheme="minorHAnsi"/>
+          <w:b/>
+          <w:sz w:val="22"/>
+          <w:szCs w:val="22"/>
+        </w:rPr>
+        <w:t>8</w:t>
+      </w:r>
+      <w:r>
+        <w:rPr>
+          <w:rFonts w:asciiTheme="minorHAnsi" w:hAnsiTheme="minorHAnsi" w:cstheme="minorHAnsi"/>
+          <w:b/>
+          <w:sz w:val="22"/>
+          <w:szCs w:val="22"/>
+        </w:rPr>
+        <w:t>:</w:t>
+      </w:r>
+    </w:p>
+    <w:p>
+      <w:pPr>
+        <w:pStyle w:val="NormalWeb"/>
+        <w:rPr>
+          <w:rFonts w:asciiTheme="minorHAnsi" w:hAnsiTheme="minorHAnsi" w:cstheme="minorHAnsi"/>
+          <w:b/>
+          <w:sz w:val="22"/>
+          <w:szCs w:val="22"/>
+        </w:rPr>
+      </w:pPr>
+      <w:r>
+        <w:rPr>
+          <w:rFonts w:asciiTheme="minorHAnsi" w:hAnsiTheme="minorHAnsi" w:cstheme="minorHAnsi"/>
+          <w:sz w:val="22"/>
+          <w:szCs w:val="22"/>
+        </w:rPr>
+        <w:t>In the Strategy pattern, what role does the "Context" play?</w:t>
+      </w:r>
+    </w:p>
+    <w:p>
+      <w:pPr>
+        <w:pStyle w:val="NormalWeb"/>
+        <w:rPr>
+          <w:rFonts w:asciiTheme="minorHAnsi" w:hAnsiTheme="minorHAnsi" w:cstheme="minorHAnsi"/>
+          <w:b/>
+          <w:sz w:val="22"/>
+          <w:szCs w:val="22"/>
+        </w:rPr>
+      </w:pPr>
+      <w:r>
+        <w:rPr>
+          <w:rFonts w:asciiTheme="minorHAnsi" w:hAnsiTheme="minorHAnsi" w:cstheme="minorHAnsi"/>
+          <w:sz w:val="22"/>
+          <w:szCs w:val="22"/>
+        </w:rPr>
+        <w:t>A. It defines the interface for the algorithms.</w:t>
+      </w:r>
+    </w:p>
+    <w:p>
+      <w:pPr>
+        <w:pStyle w:val="NormalWeb"/>
+        <w:rPr>
+          <w:rFonts w:asciiTheme="minorHAnsi" w:hAnsiTheme="minorHAnsi" w:cstheme="minorHAnsi"/>
+          <w:sz w:val="22"/>
+          <w:szCs w:val="22"/>
+        </w:rPr>
+      </w:pPr>
+      <w:r>
+        <w:rPr>
+          <w:rFonts w:asciiTheme="minorHAnsi" w:hAnsiTheme="minorHAnsi" w:cstheme="minorHAnsi"/>
+          <w:sz w:val="22"/>
+          <w:szCs w:val="22"/>
+        </w:rPr>
+        <w:t>B. It implements a specific algorithm.</w:t>
+      </w:r>
+    </w:p>
+    <w:p>
+      <w:pPr>
+        <w:pStyle w:val="NormalWeb"/>
+        <w:rPr>
+          <w:rFonts w:asciiTheme="minorHAnsi" w:hAnsiTheme="minorHAnsi" w:cstheme="minorHAnsi"/>
+          <w:sz w:val="22"/>
+          <w:szCs w:val="22"/>
+        </w:rPr>
+      </w:pPr>
+      <w:r>
+        <w:rPr>
+          <w:rFonts w:asciiTheme="minorHAnsi" w:hAnsiTheme="minorHAnsi" w:cstheme="minorHAnsi"/>
+          <w:sz w:val="22"/>
+          <w:szCs w:val="22"/>
+          <w:highlight w:val="yellow"/>
+        </w:rPr>
+        <w:t>C. It maintains a reference to a Strategy object and delegates the task to it.</w:t>
+      </w:r>
+    </w:p>
+    <w:p>
+      <w:pPr>
+        <w:pStyle w:val="NormalWeb"/>
+        <w:rPr>
+          <w:rFonts w:asciiTheme="minorHAnsi" w:hAnsiTheme="minorHAnsi" w:cstheme="minorHAnsi"/>
+          <w:sz w:val="22"/>
+          <w:szCs w:val="22"/>
+        </w:rPr>
+      </w:pPr>
+      <w:r>
+        <w:rPr>
+          <w:rFonts w:asciiTheme="minorHAnsi" w:hAnsiTheme="minorHAnsi" w:cstheme="minorHAnsi"/>
+          <w:sz w:val="22"/>
+          <w:szCs w:val="22"/>
+        </w:rPr>
+        <w:t>D. It creates the Concrete Strategy objects.</w:t>
+      </w:r>
+    </w:p>
+    <w:p>
+      <w:pPr>
+        <w:spacing w:after="0" w:line="240" w:lineRule="auto"/>
+        <w:rPr>
+          <w:rFonts w:eastAsia="Times New Roman" w:cstheme="minorHAnsi"/>
+        </w:rPr>
+      </w:pPr>
+      <w:r>
+        <w:rPr>
+          <w:rFonts w:eastAsia="Times New Roman" w:cstheme="minorHAnsi"/>
+          <w:color w:val="000000"/>
+        </w:rPr>
+        <w:t xml:space="preserve">Task </w:t>
+      </w:r>
+      <w:r>
+        <w:rPr>
+          <w:rFonts w:eastAsia="Times New Roman" w:cstheme="minorHAnsi"/>
+          <w:color w:val="000000"/>
+        </w:rPr>
+        <w:t>9</w:t>
+      </w:r>
+      <w:r>
+        <w:rPr>
+          <w:rFonts w:eastAsia="Times New Roman" w:cstheme="minorHAnsi"/>
+          <w:color w:val="000000"/>
+        </w:rPr>
+        <w:t>:</w:t>
+      </w:r>
+    </w:p>
+    <w:p>
+      <w:pPr>
+        <w:spacing w:after="0" w:line="240" w:lineRule="auto"/>
+        <w:rPr>
+          <w:rFonts w:eastAsia="Times New Roman" w:cstheme="minorHAnsi"/>
+        </w:rPr>
+      </w:pPr>
+    </w:p>
+    <w:p>
+      <w:pPr>
+        <w:spacing w:after="0" w:line="240" w:lineRule="auto"/>
+        <w:textAlignment w:val="baseline"/>
+        <w:rPr>
+          <w:rFonts w:eastAsia="Times New Roman" w:cstheme="minorHAnsi"/>
+          <w:color w:val="3A3A3A"/>
+        </w:rPr>
+      </w:pPr>
+      <w:r>
+        <w:rPr>
+          <w:rFonts w:eastAsia="Times New Roman" w:cstheme="minorHAnsi"/>
+          <w:color w:val="3A3A3A"/>
+          <w:shd w:val="clear" w:color="auto" w:fill="FFFFFF"/>
+        </w:rPr>
+        <w:t>In which of the following mechanisms, types of all variables and expressions are fixed at compilation time.</w:t>
+      </w:r>
+    </w:p>
+    <w:p>
+      <w:pPr>
+        <w:spacing w:after="0" w:line="240" w:lineRule="auto"/>
+        <w:rPr>
+          <w:rFonts w:eastAsia="Times New Roman" w:cstheme="minorHAnsi"/>
+        </w:rPr>
+      </w:pPr>
+      <w:r>
+        <w:rPr>
+          <w:rFonts w:eastAsia="Times New Roman" w:cstheme="minorHAnsi"/>
+          <w:color w:val="3A3A3A"/>
+          <w:shd w:val="clear" w:color="auto" w:fill="FFFFFF"/>
+        </w:rPr>
+        <w:t>a) Strong Typing</w:t>
+      </w:r>
+    </w:p>
+    <w:p>
+      <w:pPr>
+        <w:spacing w:after="0" w:line="240" w:lineRule="auto"/>
+        <w:rPr>
+          <w:rFonts w:eastAsia="Times New Roman" w:cstheme="minorHAnsi"/>
+        </w:rPr>
+      </w:pPr>
+      <w:r>
+        <w:rPr>
+          <w:rFonts w:eastAsia="Times New Roman" w:cstheme="minorHAnsi"/>
+          <w:color w:val="3A3A3A"/>
+          <w:shd w:val="clear" w:color="auto" w:fill="FFFFFF"/>
+        </w:rPr>
+        <w:t>b) Weak Typing</w:t>
+      </w:r>
+    </w:p>
+    <w:p>
+      <w:pPr>
+        <w:spacing w:after="0" w:line="240" w:lineRule="auto"/>
+        <w:rPr>
+          <w:rFonts w:eastAsia="Times New Roman" w:cstheme="minorHAnsi"/>
+        </w:rPr>
+      </w:pPr>
+      <w:r>
+        <w:rPr>
+          <w:rFonts w:eastAsia="Times New Roman" w:cstheme="minorHAnsi"/>
+          <w:color w:val="3A3A3A"/>
+          <w:highlight w:val="yellow"/>
+          <w:shd w:val="clear" w:color="auto" w:fill="FFFFFF"/>
+        </w:rPr>
+        <w:t>c) Static Binding/ early binding</w:t>
+      </w:r>
+    </w:p>
+    <w:p>
+      <w:pPr>
+        <w:spacing w:after="0" w:line="240" w:lineRule="auto"/>
+        <w:rPr>
+          <w:rFonts w:eastAsia="Times New Roman" w:cstheme="minorHAnsi"/>
+        </w:rPr>
+      </w:pPr>
+      <w:r>
+        <w:rPr>
+          <w:rFonts w:eastAsia="Times New Roman" w:cstheme="minorHAnsi"/>
+          <w:color w:val="3A3A3A"/>
+          <w:shd w:val="clear" w:color="auto" w:fill="FFFFFF"/>
+        </w:rPr>
+        <w:t>d) Dynamic Binding/ late binding</w:t>
+      </w:r>
+    </w:p>
+    <w:p>
+      <w:pPr>
+        <w:spacing w:after="240" w:line="240" w:lineRule="auto"/>
+        <w:rPr>
+          <w:rFonts w:eastAsia="Times New Roman" w:cstheme="minorHAnsi"/>
+        </w:rPr>
+      </w:pPr>
+    </w:p>
+    <w:p>
+      <w:pPr>
+        <w:spacing w:after="0" w:line="240" w:lineRule="auto"/>
+        <w:rPr>
+          <w:rFonts w:eastAsia="Times New Roman" w:cstheme="minorHAnsi"/>
+        </w:rPr>
+      </w:pPr>
+      <w:r>
+        <w:rPr>
+          <w:rFonts w:eastAsia="Times New Roman" w:cstheme="minorHAnsi"/>
+          <w:color w:val="000000"/>
+        </w:rPr>
+        <w:t xml:space="preserve">Task </w:t>
+      </w:r>
+      <w:r>
+        <w:rPr>
+          <w:rFonts w:eastAsia="Times New Roman" w:cstheme="minorHAnsi"/>
+          <w:color w:val="000000"/>
+        </w:rPr>
+        <w:t>10</w:t>
+      </w:r>
+      <w:r>
+        <w:rPr>
+          <w:rFonts w:eastAsia="Times New Roman" w:cstheme="minorHAnsi"/>
+          <w:color w:val="000000"/>
+        </w:rPr>
+        <w:t>:</w:t>
+      </w:r>
+    </w:p>
+    <w:p>
+      <w:pPr>
+        <w:spacing w:after="0" w:line="240" w:lineRule="auto"/>
+        <w:rPr>
+          <w:rFonts w:eastAsia="Times New Roman" w:cstheme="minorHAnsi"/>
+        </w:rPr>
+      </w:pPr>
+    </w:p>
+    <w:p>
+      <w:pPr>
+        <w:spacing w:after="0" w:line="240" w:lineRule="auto"/>
+        <w:rPr>
+          <w:rFonts w:eastAsia="Times New Roman" w:cstheme="minorHAnsi"/>
+        </w:rPr>
+      </w:pPr>
+      <w:r>
+        <w:rPr>
+          <w:rFonts w:eastAsia="Times New Roman" w:cstheme="minorHAnsi"/>
+          <w:color w:val="000000"/>
+        </w:rPr>
+        <w:t>In which pattern does a class represent the functionality of another class, providing a simplified interface to a complex subsystem?</w:t>
+      </w:r>
+    </w:p>
+    <w:p>
+      <w:pPr>
+        <w:spacing w:after="0" w:line="240" w:lineRule="auto"/>
+        <w:rPr>
+          <w:rFonts w:eastAsia="Times New Roman" w:cstheme="minorHAnsi"/>
+        </w:rPr>
+      </w:pPr>
+      <w:r>
+        <w:rPr>
+          <w:rFonts w:eastAsia="Times New Roman" w:cstheme="minorHAnsi"/>
+          <w:color w:val="000000"/>
+        </w:rPr>
+        <w:t>a) Decorator Pattern</w:t>
+      </w:r>
+    </w:p>
+    <w:p>
+      <w:pPr>
+        <w:spacing w:after="0" w:line="240" w:lineRule="auto"/>
+        <w:rPr>
+          <w:rFonts w:eastAsia="Times New Roman" w:cstheme="minorHAnsi"/>
+        </w:rPr>
+      </w:pPr>
+      <w:r>
+        <w:rPr>
+          <w:rFonts w:eastAsia="Times New Roman" w:cstheme="minorHAnsi"/>
+          <w:color w:val="000000"/>
+          <w:highlight w:val="yellow"/>
+        </w:rPr>
+        <w:t>b) Facade Pattern</w:t>
+      </w:r>
+    </w:p>
+    <w:p>
+      <w:pPr>
+        <w:spacing w:after="0" w:line="240" w:lineRule="auto"/>
+        <w:rPr>
+          <w:rFonts w:eastAsia="Times New Roman" w:cstheme="minorHAnsi"/>
+        </w:rPr>
+      </w:pPr>
+      <w:r>
+        <w:rPr>
+          <w:rFonts w:eastAsia="Times New Roman" w:cstheme="minorHAnsi"/>
+          <w:color w:val="000000"/>
+        </w:rPr>
+        <w:t>c) Proxy Pattern</w:t>
+      </w:r>
+    </w:p>
+    <w:p>
+      <w:pPr>
+        <w:spacing w:after="0" w:line="240" w:lineRule="auto"/>
+        <w:rPr>
+          <w:rFonts w:eastAsia="Times New Roman" w:cstheme="minorHAnsi"/>
+        </w:rPr>
+      </w:pPr>
+      <w:r>
+        <w:rPr>
+          <w:rFonts w:eastAsia="Times New Roman" w:cstheme="minorHAnsi"/>
+          <w:color w:val="000000"/>
+        </w:rPr>
+        <w:t>d) Composite Pattern</w:t>
+      </w:r>
+    </w:p>
+    <w:p>
+      <w:pPr>
+        <w:spacing w:after="240" w:line="240" w:lineRule="auto"/>
+        <w:rPr>
+          <w:rFonts w:eastAsia="Times New Roman" w:cstheme="minorHAnsi"/>
+        </w:rPr>
+      </w:pPr>
+    </w:p>
+    <w:p>
+      <w:pPr>
+        <w:spacing w:after="0" w:line="240" w:lineRule="auto"/>
+        <w:rPr>
+          <w:rFonts w:eastAsia="Times New Roman" w:cstheme="minorHAnsi"/>
+        </w:rPr>
+      </w:pPr>
+      <w:r>
+        <w:rPr>
+          <w:rFonts w:eastAsia="Times New Roman" w:cstheme="minorHAnsi"/>
+          <w:color w:val="000000"/>
+        </w:rPr>
+        <w:t>Task 1</w:t>
+      </w:r>
+      <w:r>
+        <w:rPr>
+          <w:rFonts w:eastAsia="Times New Roman" w:cstheme="minorHAnsi"/>
+          <w:color w:val="000000"/>
+        </w:rPr>
+        <w:t>1</w:t>
+      </w:r>
+      <w:r>
+        <w:rPr>
+          <w:rFonts w:eastAsia="Times New Roman" w:cstheme="minorHAnsi"/>
+          <w:color w:val="000000"/>
+        </w:rPr>
+        <w:t>:</w:t>
+      </w:r>
+    </w:p>
+    <w:p>
+      <w:pPr>
+        <w:spacing w:after="0" w:line="240" w:lineRule="auto"/>
+        <w:rPr>
+          <w:rFonts w:eastAsia="Times New Roman" w:cstheme="minorHAnsi"/>
+        </w:rPr>
+      </w:pPr>
+    </w:p>
+    <w:p>
+      <w:pPr>
+        <w:spacing w:after="0" w:line="240" w:lineRule="auto"/>
+        <w:rPr>
+          <w:rFonts w:eastAsia="Times New Roman" w:cstheme="minorHAnsi"/>
+        </w:rPr>
+      </w:pPr>
+      <w:r>
+        <w:rPr>
+          <w:rFonts w:eastAsia="Times New Roman" w:cstheme="minorHAnsi"/>
+          <w:color w:val="000000"/>
+        </w:rPr>
+        <w:t> Which of the following statements about Persistence is correct?</w:t>
+      </w:r>
+    </w:p>
+    <w:p>
+      <w:pPr>
+        <w:spacing w:after="0" w:line="240" w:lineRule="auto"/>
+        <w:rPr>
+          <w:rFonts w:eastAsia="Times New Roman" w:cstheme="minorHAnsi"/>
+        </w:rPr>
+      </w:pPr>
+      <w:r>
+        <w:rPr>
+          <w:rFonts w:eastAsia="Times New Roman" w:cstheme="minorHAnsi"/>
+          <w:color w:val="000000"/>
+        </w:rPr>
+        <w:t>a) It is the enforcement of the class of an object, such that objects of different types may not be interchanged, or at the most they may be interchanged only in very restricted ways.</w:t>
+      </w:r>
+    </w:p>
+    <w:p>
+      <w:pPr>
+        <w:spacing w:after="0" w:line="240" w:lineRule="auto"/>
+        <w:rPr>
+          <w:rFonts w:eastAsia="Times New Roman" w:cstheme="minorHAnsi"/>
+        </w:rPr>
+      </w:pPr>
+      <w:r>
+        <w:rPr>
+          <w:rFonts w:eastAsia="Times New Roman" w:cstheme="minorHAnsi"/>
+          <w:color w:val="000000"/>
+          <w:highlight w:val="yellow"/>
+        </w:rPr>
+        <w:t>b) It is the property of an object through which its existence transcends time and/or space.</w:t>
+      </w:r>
+    </w:p>
+    <w:p>
+      <w:pPr>
+        <w:spacing w:after="0" w:line="240" w:lineRule="auto"/>
+        <w:rPr>
+          <w:rFonts w:eastAsia="Times New Roman" w:cstheme="minorHAnsi"/>
+        </w:rPr>
+      </w:pPr>
+      <w:r>
+        <w:rPr>
+          <w:rFonts w:eastAsia="Times New Roman" w:cstheme="minorHAnsi"/>
+          <w:color w:val="000000"/>
+        </w:rPr>
+        <w:t>c) It is the property that distinguishes an active object from one that is not active.</w:t>
+      </w:r>
+    </w:p>
+    <w:p>
+      <w:pPr>
+        <w:spacing w:after="0" w:line="240" w:lineRule="auto"/>
+        <w:rPr>
+          <w:rFonts w:eastAsia="Times New Roman" w:cstheme="minorHAnsi"/>
+        </w:rPr>
+      </w:pPr>
+      <w:r>
+        <w:rPr>
+          <w:rFonts w:eastAsia="Times New Roman" w:cstheme="minorHAnsi"/>
+          <w:color w:val="000000"/>
+        </w:rPr>
+        <w:t>d) All of the mentioned</w:t>
+      </w:r>
+    </w:p>
+    <w:p>
+      <w:pPr>
+        <w:spacing w:after="240" w:line="240" w:lineRule="auto"/>
+        <w:rPr>
+          <w:rFonts w:eastAsia="Times New Roman" w:cstheme="minorHAnsi"/>
+        </w:rPr>
+      </w:pPr>
+    </w:p>
+    <w:p>
+      <w:pPr>
+        <w:spacing w:after="0" w:line="240" w:lineRule="auto"/>
+        <w:rPr>
+          <w:rFonts w:eastAsia="Times New Roman" w:cstheme="minorHAnsi"/>
+        </w:rPr>
+      </w:pPr>
+      <w:r>
+        <w:rPr>
+          <w:rFonts w:eastAsia="Times New Roman" w:cstheme="minorHAnsi"/>
+          <w:color w:val="000000"/>
+        </w:rPr>
+        <w:t>Task 1</w:t>
+      </w:r>
+      <w:r>
+        <w:rPr>
+          <w:rFonts w:eastAsia="Times New Roman" w:cstheme="minorHAnsi"/>
+          <w:color w:val="000000"/>
+        </w:rPr>
+        <w:t>2</w:t>
+      </w:r>
+      <w:r>
+        <w:rPr>
+          <w:rFonts w:eastAsia="Times New Roman" w:cstheme="minorHAnsi"/>
+          <w:color w:val="000000"/>
+        </w:rPr>
+        <w:t>:</w:t>
+      </w:r>
+    </w:p>
+    <w:p>
+      <w:pPr>
+        <w:spacing w:after="0" w:line="240" w:lineRule="auto"/>
+        <w:rPr>
+          <w:rFonts w:eastAsia="Times New Roman" w:cstheme="minorHAnsi"/>
+        </w:rPr>
+      </w:pPr>
+    </w:p>
+    <w:p>
+      <w:pPr>
+        <w:spacing w:after="0" w:line="240" w:lineRule="auto"/>
+        <w:rPr>
+          <w:rFonts w:eastAsia="Times New Roman" w:cstheme="minorHAnsi"/>
+        </w:rPr>
+      </w:pPr>
+      <w:r>
+        <w:rPr>
+          <w:rFonts w:eastAsia="Times New Roman" w:cstheme="minorHAnsi"/>
+          <w:color w:val="000000"/>
+        </w:rPr>
+        <w:t> What is that concept in type theory in which a single name may denote objects of many different classes that are related by some common super class referred to ______</w:t>
+      </w:r>
+    </w:p>
+    <w:p>
+      <w:pPr>
+        <w:spacing w:after="0" w:line="240" w:lineRule="auto"/>
+        <w:rPr>
+          <w:rFonts w:eastAsia="Times New Roman" w:cstheme="minorHAnsi"/>
+        </w:rPr>
+      </w:pPr>
+      <w:r>
+        <w:rPr>
+          <w:rFonts w:eastAsia="Times New Roman" w:cstheme="minorHAnsi"/>
+          <w:color w:val="000000"/>
+        </w:rPr>
+        <w:t>a) Monomorphism</w:t>
+      </w:r>
+    </w:p>
+    <w:p>
+      <w:pPr>
+        <w:spacing w:after="0" w:line="240" w:lineRule="auto"/>
+        <w:rPr>
+          <w:rFonts w:eastAsia="Times New Roman" w:cstheme="minorHAnsi"/>
+        </w:rPr>
+      </w:pPr>
+      <w:r>
+        <w:rPr>
+          <w:rFonts w:eastAsia="Times New Roman" w:cstheme="minorHAnsi"/>
+          <w:color w:val="000000"/>
+          <w:highlight w:val="yellow"/>
+        </w:rPr>
+        <w:t>b) Type Checking</w:t>
+      </w:r>
+    </w:p>
+    <w:p>
+      <w:pPr>
+        <w:spacing w:after="0" w:line="240" w:lineRule="auto"/>
+        <w:rPr>
+          <w:rFonts w:eastAsia="Times New Roman" w:cstheme="minorHAnsi"/>
+        </w:rPr>
+      </w:pPr>
+      <w:r>
+        <w:rPr>
+          <w:rFonts w:eastAsia="Times New Roman" w:cstheme="minorHAnsi"/>
+          <w:color w:val="000000"/>
+        </w:rPr>
+        <w:t>c) Polymorphism</w:t>
+      </w:r>
+    </w:p>
+    <w:p>
+      <w:pPr>
+        <w:spacing w:after="0" w:line="240" w:lineRule="auto"/>
+        <w:rPr>
+          <w:rFonts w:eastAsia="Times New Roman" w:cstheme="minorHAnsi"/>
+        </w:rPr>
+      </w:pPr>
+      <w:r>
+        <w:rPr>
+          <w:rFonts w:eastAsia="Times New Roman" w:cstheme="minorHAnsi"/>
+          <w:color w:val="000000"/>
+        </w:rPr>
+        <w:t>d) Generalization</w:t>
+      </w:r>
+    </w:p>
+    <w:p>
+      <w:pPr>
+        <w:rPr>
+          <w:rFonts w:cstheme="minorHAnsi"/>
+        </w:rPr>
+      </w:pPr>
+    </w:p>
+    <w:p>
+      <w:pPr>
+        <w:spacing w:after="0" w:line="240" w:lineRule="auto"/>
+        <w:rPr>
+          <w:rFonts w:ascii="Times New Roman" w:eastAsia="Times New Roman" w:hAnsi="Times New Roman" w:cs="Times New Roman"/>
+          <w:sz w:val="24"/>
+          <w:szCs w:val="24"/>
+        </w:rPr>
+      </w:pPr>
+      <w:r>
+        <w:rPr>
+          <w:rFonts w:ascii="Arial" w:eastAsia="Times New Roman" w:hAnsi="Arial" w:cs="Arial"/>
+          <w:color w:val="000000"/>
+        </w:rPr>
+        <w:t>Task 1</w:t>
+      </w:r>
+      <w:r>
+        <w:rPr>
+          <w:rFonts w:ascii="Arial" w:eastAsia="Times New Roman" w:hAnsi="Arial" w:cs="Arial"/>
+          <w:color w:val="000000"/>
+        </w:rPr>
+        <w:t>3</w:t>
+      </w:r>
+      <w:r>
+        <w:rPr>
+          <w:rFonts w:ascii="Arial" w:eastAsia="Times New Roman" w:hAnsi="Arial" w:cs="Arial"/>
+          <w:color w:val="000000"/>
+        </w:rPr>
+        <w:t>:</w:t>
+      </w:r>
+    </w:p>
+    <w:p>
+      <w:pPr>
+        <w:spacing w:after="0" w:line="240" w:lineRule="auto"/>
+        <w:rPr>
+          <w:rFonts w:ascii="Times New Roman" w:eastAsia="Times New Roman" w:hAnsi="Times New Roman" w:cs="Times New Roman"/>
+          <w:sz w:val="24"/>
+          <w:szCs w:val="24"/>
+        </w:rPr>
+      </w:pPr>
+    </w:p>
+    <w:p>
+      <w:pPr>
+        <w:spacing w:after="0" w:line="240" w:lineRule="auto"/>
+        <w:rPr>
+          <w:rFonts w:ascii="Times New Roman" w:eastAsia="Times New Roman" w:hAnsi="Times New Roman" w:cs="Times New Roman"/>
+          <w:sz w:val="24"/>
+          <w:szCs w:val="24"/>
+        </w:rPr>
+      </w:pPr>
+      <w:r>
+        <w:rPr>
+          <w:rFonts w:ascii="Arial" w:eastAsia="Times New Roman" w:hAnsi="Arial" w:cs="Arial"/>
+          <w:color w:val="000000"/>
+        </w:rPr>
+        <w:t>Which of the following patterns is used to create a single instance of a class and provide a global point of access to it?</w:t>
+      </w:r>
+    </w:p>
+    <w:p>
+      <w:pPr>
+        <w:spacing w:after="0" w:line="240" w:lineRule="auto"/>
+        <w:rPr>
+          <w:rFonts w:ascii="Times New Roman" w:eastAsia="Times New Roman" w:hAnsi="Times New Roman" w:cs="Times New Roman"/>
+          <w:sz w:val="24"/>
+          <w:szCs w:val="24"/>
+        </w:rPr>
+      </w:pPr>
+    </w:p>
+    <w:p>
+      <w:pPr>
+        <w:spacing w:after="0" w:line="240" w:lineRule="auto"/>
+        <w:rPr>
+          <w:rFonts w:ascii="Times New Roman" w:eastAsia="Times New Roman" w:hAnsi="Times New Roman" w:cs="Times New Roman"/>
+          <w:sz w:val="24"/>
+          <w:szCs w:val="24"/>
+        </w:rPr>
+      </w:pPr>
+      <w:r>
+        <w:rPr>
+          <w:rFonts w:ascii="Arial" w:eastAsia="Times New Roman" w:hAnsi="Arial" w:cs="Arial"/>
+          <w:color w:val="000000"/>
+        </w:rPr>
+        <w:t>a) Factory Pattern</w:t>
+      </w:r>
+    </w:p>
+    <w:p>
+      <w:pPr>
+        <w:spacing w:after="0" w:line="240" w:lineRule="auto"/>
+        <w:rPr>
+          <w:rFonts w:ascii="Times New Roman" w:eastAsia="Times New Roman" w:hAnsi="Times New Roman" w:cs="Times New Roman"/>
+          <w:sz w:val="24"/>
+          <w:szCs w:val="24"/>
+        </w:rPr>
+      </w:pPr>
+      <w:r>
+        <w:rPr>
+          <w:rFonts w:ascii="Arial" w:eastAsia="Times New Roman" w:hAnsi="Arial" w:cs="Arial"/>
+          <w:color w:val="000000"/>
+          <w:highlight w:val="yellow"/>
+        </w:rPr>
+        <w:t>b) Singleton Pattern</w:t>
+      </w:r>
+    </w:p>
+    <w:p>
+      <w:pPr>
+        <w:spacing w:after="0" w:line="240" w:lineRule="auto"/>
+        <w:rPr>
+          <w:rFonts w:ascii="Times New Roman" w:eastAsia="Times New Roman" w:hAnsi="Times New Roman" w:cs="Times New Roman"/>
+          <w:sz w:val="24"/>
+          <w:szCs w:val="24"/>
+        </w:rPr>
+      </w:pPr>
+      <w:r>
+        <w:rPr>
+          <w:rFonts w:ascii="Arial" w:eastAsia="Times New Roman" w:hAnsi="Arial" w:cs="Arial"/>
+          <w:color w:val="000000"/>
+        </w:rPr>
+        <w:t>c) Builder Pattern</w:t>
+      </w:r>
+    </w:p>
+    <w:p>
+      <w:pPr>
+        <w:spacing w:after="0" w:line="240" w:lineRule="auto"/>
+        <w:rPr>
+          <w:rFonts w:ascii="Times New Roman" w:eastAsia="Times New Roman" w:hAnsi="Times New Roman" w:cs="Times New Roman"/>
+          <w:sz w:val="24"/>
+          <w:szCs w:val="24"/>
+        </w:rPr>
+      </w:pPr>
+      <w:r>
+        <w:rPr>
+          <w:rFonts w:ascii="Arial" w:eastAsia="Times New Roman" w:hAnsi="Arial" w:cs="Arial"/>
+          <w:color w:val="000000"/>
+        </w:rPr>
+        <w:t>d) Prototype Pattern</w:t>
+      </w:r>
+    </w:p>
+    <w:p>
+      <w:pPr>
+        <w:spacing w:after="240" w:line="240" w:lineRule="auto"/>
+        <w:rPr>
+          <w:rFonts w:ascii="Times New Roman" w:eastAsia="Times New Roman" w:hAnsi="Times New Roman" w:cs="Times New Roman"/>
+          <w:sz w:val="24"/>
+          <w:szCs w:val="24"/>
+        </w:rPr>
+      </w:pPr>
+    </w:p>
+    <w:p>
+      <w:pPr>
+        <w:spacing w:after="0" w:line="240" w:lineRule="auto"/>
+        <w:rPr>
+          <w:rFonts w:ascii="Times New Roman" w:eastAsia="Times New Roman" w:hAnsi="Times New Roman" w:cs="Times New Roman"/>
+          <w:sz w:val="24"/>
+          <w:szCs w:val="24"/>
+        </w:rPr>
+      </w:pPr>
+      <w:r>
+        <w:rPr>
+          <w:rFonts w:ascii="Arial" w:eastAsia="Times New Roman" w:hAnsi="Arial" w:cs="Arial"/>
+          <w:color w:val="000000"/>
+        </w:rPr>
+        <w:t>Task 1</w:t>
+      </w:r>
+      <w:r>
+        <w:rPr>
+          <w:rFonts w:ascii="Arial" w:eastAsia="Times New Roman" w:hAnsi="Arial" w:cs="Arial"/>
+          <w:color w:val="000000"/>
+        </w:rPr>
+        <w:t>4</w:t>
+      </w:r>
+      <w:r>
+        <w:rPr>
+          <w:rFonts w:ascii="Arial" w:eastAsia="Times New Roman" w:hAnsi="Arial" w:cs="Arial"/>
+          <w:color w:val="000000"/>
+        </w:rPr>
+        <w:t>:</w:t>
+      </w:r>
+    </w:p>
+    <w:p>
+      <w:pPr>
+        <w:spacing w:after="0" w:line="240" w:lineRule="auto"/>
+        <w:rPr>
+          <w:rFonts w:ascii="Times New Roman" w:eastAsia="Times New Roman" w:hAnsi="Times New Roman" w:cs="Times New Roman"/>
+          <w:sz w:val="24"/>
+          <w:szCs w:val="24"/>
+        </w:rPr>
+      </w:pPr>
+    </w:p>
+    <w:p>
+      <w:pPr>
+        <w:spacing w:after="0" w:line="240" w:lineRule="auto"/>
+        <w:rPr>
+          <w:rFonts w:ascii="Times New Roman" w:eastAsia="Times New Roman" w:hAnsi="Times New Roman" w:cs="Times New Roman"/>
+          <w:sz w:val="24"/>
+          <w:szCs w:val="24"/>
+        </w:rPr>
+      </w:pPr>
+      <w:r>
+        <w:rPr>
+          <w:rFonts w:ascii="Arial" w:eastAsia="Times New Roman" w:hAnsi="Arial" w:cs="Arial"/>
+          <w:color w:val="000000"/>
+        </w:rPr>
+        <w:t> The Adapter pattern is a type of ______ pattern.</w:t>
+      </w:r>
+    </w:p>
+    <w:p>
+      <w:pPr>
+        <w:spacing w:after="0" w:line="240" w:lineRule="auto"/>
+        <w:rPr>
+          <w:rFonts w:ascii="Times New Roman" w:eastAsia="Times New Roman" w:hAnsi="Times New Roman" w:cs="Times New Roman"/>
+          <w:sz w:val="24"/>
+          <w:szCs w:val="24"/>
+        </w:rPr>
+      </w:pPr>
+      <w:r>
+        <w:rPr>
+          <w:rFonts w:ascii="Arial" w:eastAsia="Times New Roman" w:hAnsi="Arial" w:cs="Arial"/>
+          <w:color w:val="000000"/>
+        </w:rPr>
+        <w:t>a) Creational</w:t>
+      </w:r>
+    </w:p>
+    <w:p>
+      <w:pPr>
+        <w:spacing w:after="0" w:line="240" w:lineRule="auto"/>
+        <w:rPr>
+          <w:rFonts w:ascii="Times New Roman" w:eastAsia="Times New Roman" w:hAnsi="Times New Roman" w:cs="Times New Roman"/>
+          <w:sz w:val="24"/>
+          <w:szCs w:val="24"/>
+        </w:rPr>
+      </w:pPr>
+      <w:r>
+        <w:rPr>
+          <w:rFonts w:ascii="Arial" w:eastAsia="Times New Roman" w:hAnsi="Arial" w:cs="Arial"/>
+          <w:color w:val="000000"/>
+          <w:highlight w:val="yellow"/>
+        </w:rPr>
+        <w:t>b) Structural</w:t>
+      </w:r>
+    </w:p>
+    <w:p>
+      <w:pPr>
+        <w:spacing w:after="0" w:line="240" w:lineRule="auto"/>
+        <w:rPr>
+          <w:rFonts w:ascii="Times New Roman" w:eastAsia="Times New Roman" w:hAnsi="Times New Roman" w:cs="Times New Roman"/>
+          <w:sz w:val="24"/>
+          <w:szCs w:val="24"/>
+        </w:rPr>
+      </w:pPr>
+      <w:r>
+        <w:rPr>
+          <w:rFonts w:ascii="Arial" w:eastAsia="Times New Roman" w:hAnsi="Arial" w:cs="Arial"/>
+          <w:color w:val="000000"/>
+        </w:rPr>
+        <w:t>c) Behavioral</w:t>
+      </w:r>
+    </w:p>
+    <w:p>
+      <w:pPr>
+        <w:spacing w:after="0" w:line="240" w:lineRule="auto"/>
+        <w:rPr>
+          <w:rFonts w:ascii="Times New Roman" w:eastAsia="Times New Roman" w:hAnsi="Times New Roman" w:cs="Times New Roman"/>
+          <w:sz w:val="24"/>
+          <w:szCs w:val="24"/>
+        </w:rPr>
+      </w:pPr>
+      <w:r>
+        <w:rPr>
+          <w:rFonts w:ascii="Arial" w:eastAsia="Times New Roman" w:hAnsi="Arial" w:cs="Arial"/>
+          <w:color w:val="000000"/>
+        </w:rPr>
+        <w:t>d) Concurrency</w:t>
+      </w:r>
+    </w:p>
+    <w:p>
+      <w:pPr>
+        <w:spacing w:after="240" w:line="240" w:lineRule="auto"/>
+        <w:rPr>
+          <w:rFonts w:ascii="Times New Roman" w:eastAsia="Times New Roman" w:hAnsi="Times New Roman" w:cs="Times New Roman"/>
+          <w:sz w:val="24"/>
+          <w:szCs w:val="24"/>
+        </w:rPr>
+      </w:pPr>
+    </w:p>
+    <w:p>
+      <w:pPr>
+        <w:spacing w:after="0" w:line="240" w:lineRule="auto"/>
+        <w:rPr>
+          <w:rFonts w:ascii="Times New Roman" w:eastAsia="Times New Roman" w:hAnsi="Times New Roman" w:cs="Times New Roman"/>
+          <w:sz w:val="24"/>
+          <w:szCs w:val="24"/>
+        </w:rPr>
+      </w:pPr>
+      <w:r>
+        <w:rPr>
+          <w:rFonts w:ascii="Arial" w:eastAsia="Times New Roman" w:hAnsi="Arial" w:cs="Arial"/>
+          <w:color w:val="000000"/>
+        </w:rPr>
+        <w:t>Task 1</w:t>
+      </w:r>
+      <w:r>
+        <w:rPr>
+          <w:rFonts w:ascii="Arial" w:eastAsia="Times New Roman" w:hAnsi="Arial" w:cs="Arial"/>
+          <w:color w:val="000000"/>
+        </w:rPr>
+        <w:t>5</w:t>
+      </w:r>
+      <w:r>
+        <w:rPr>
+          <w:rFonts w:ascii="Arial" w:eastAsia="Times New Roman" w:hAnsi="Arial" w:cs="Arial"/>
+          <w:color w:val="000000"/>
+        </w:rPr>
+        <w:t>:</w:t>
+      </w:r>
+    </w:p>
+    <w:p>
+      <w:pPr>
+        <w:spacing w:after="0" w:line="240" w:lineRule="auto"/>
+        <w:rPr>
+          <w:rFonts w:ascii="Times New Roman" w:eastAsia="Times New Roman" w:hAnsi="Times New Roman" w:cs="Times New Roman"/>
+          <w:sz w:val="24"/>
+          <w:szCs w:val="24"/>
+        </w:rPr>
+      </w:pPr>
+    </w:p>
+    <w:p>
+      <w:pPr>
+        <w:spacing w:after="0" w:line="240" w:lineRule="auto"/>
+        <w:rPr>
+          <w:rFonts w:ascii="Times New Roman" w:eastAsia="Times New Roman" w:hAnsi="Times New Roman" w:cs="Times New Roman"/>
+          <w:sz w:val="24"/>
+          <w:szCs w:val="24"/>
+        </w:rPr>
+      </w:pPr>
+      <w:r>
+        <w:rPr>
+          <w:rFonts w:ascii="Arial" w:eastAsia="Times New Roman" w:hAnsi="Arial" w:cs="Arial"/>
+          <w:color w:val="000000"/>
+        </w:rPr>
+        <w:t>Which design pattern defines a one-to-many dependency between objects so that when one object changes state, all its dependents are notified and updated automatically?</w:t>
+      </w:r>
+    </w:p>
+    <w:p>
+      <w:pPr>
+        <w:spacing w:after="0" w:line="240" w:lineRule="auto"/>
+        <w:rPr>
+          <w:rFonts w:ascii="Times New Roman" w:eastAsia="Times New Roman" w:hAnsi="Times New Roman" w:cs="Times New Roman"/>
+          <w:sz w:val="24"/>
+          <w:szCs w:val="24"/>
+        </w:rPr>
+      </w:pPr>
+      <w:r>
+        <w:rPr>
+          <w:rFonts w:ascii="Arial" w:eastAsia="Times New Roman" w:hAnsi="Arial" w:cs="Arial"/>
+          <w:color w:val="000000"/>
+        </w:rPr>
+        <w:t>a) Strategy Pattern</w:t>
+      </w:r>
+    </w:p>
+    <w:p>
+      <w:pPr>
+        <w:spacing w:after="0" w:line="240" w:lineRule="auto"/>
+        <w:rPr>
+          <w:rFonts w:ascii="Times New Roman" w:eastAsia="Times New Roman" w:hAnsi="Times New Roman" w:cs="Times New Roman"/>
+          <w:sz w:val="24"/>
+          <w:szCs w:val="24"/>
+        </w:rPr>
+      </w:pPr>
+      <w:r>
+        <w:rPr>
+          <w:rFonts w:ascii="Arial" w:eastAsia="Times New Roman" w:hAnsi="Arial" w:cs="Arial"/>
+          <w:color w:val="000000"/>
+        </w:rPr>
+        <w:t>b) Command Pattern</w:t>
+      </w:r>
+    </w:p>
+    <w:p>
+      <w:pPr>
+        <w:spacing w:after="0" w:line="240" w:lineRule="auto"/>
+        <w:rPr>
+          <w:rFonts w:ascii="Times New Roman" w:eastAsia="Times New Roman" w:hAnsi="Times New Roman" w:cs="Times New Roman"/>
+          <w:sz w:val="24"/>
+          <w:szCs w:val="24"/>
+        </w:rPr>
+      </w:pPr>
+      <w:r>
+        <w:rPr>
+          <w:rFonts w:ascii="Arial" w:eastAsia="Times New Roman" w:hAnsi="Arial" w:cs="Arial"/>
+          <w:color w:val="000000"/>
+          <w:highlight w:val="yellow"/>
+        </w:rPr>
+        <w:t>c) Observer Pattern</w:t>
+      </w:r>
+    </w:p>
+    <w:p>
+      <w:pPr>
+        <w:spacing w:after="0" w:line="240" w:lineRule="auto"/>
+        <w:rPr>
+          <w:rFonts w:ascii="Times New Roman" w:eastAsia="Times New Roman" w:hAnsi="Times New Roman" w:cs="Times New Roman"/>
+          <w:sz w:val="24"/>
+          <w:szCs w:val="24"/>
+        </w:rPr>
+      </w:pPr>
+      <w:r>
+        <w:rPr>
+          <w:rFonts w:ascii="Arial" w:eastAsia="Times New Roman" w:hAnsi="Arial" w:cs="Arial"/>
+          <w:color w:val="000000"/>
+        </w:rPr>
+        <w:t>d) Mediator Pattern</w:t>
+      </w:r>
+    </w:p>
+    <w:p>
+      <w:pPr>
+        <w:spacing w:after="0" w:line="240" w:lineRule="auto"/>
+        <w:rPr>
+          <w:rFonts w:ascii="Times New Roman" w:eastAsia="Times New Roman" w:hAnsi="Times New Roman" w:cs="Times New Roman"/>
+          <w:sz w:val="24"/>
+          <w:szCs w:val="24"/>
+        </w:rPr>
+      </w:pPr>
+    </w:p>
+    <w:p>
+      <w:pPr>
+        <w:spacing w:after="0" w:line="240" w:lineRule="auto"/>
+        <w:rPr>
+          <w:rFonts w:ascii="Times New Roman" w:eastAsia="Times New Roman" w:hAnsi="Times New Roman" w:cs="Times New Roman"/>
+          <w:sz w:val="24"/>
+          <w:szCs w:val="24"/>
+        </w:rPr>
+      </w:pPr>
+      <w:r>
+        <w:rPr>
+          <w:rFonts w:ascii="Arial" w:eastAsia="Times New Roman" w:hAnsi="Arial" w:cs="Arial"/>
+          <w:color w:val="000000"/>
+        </w:rPr>
+        <w:t>Task 1</w:t>
+      </w:r>
+      <w:r>
+        <w:rPr>
+          <w:rFonts w:ascii="Arial" w:eastAsia="Times New Roman" w:hAnsi="Arial" w:cs="Arial"/>
+          <w:color w:val="000000"/>
+        </w:rPr>
+        <w:t>6</w:t>
+      </w:r>
+      <w:r>
+        <w:rPr>
+          <w:rFonts w:ascii="Arial" w:eastAsia="Times New Roman" w:hAnsi="Arial" w:cs="Arial"/>
+          <w:color w:val="000000"/>
+        </w:rPr>
+        <w:t>:</w:t>
+      </w:r>
+    </w:p>
+    <w:p>
+      <w:pPr>
+        <w:spacing w:after="0" w:line="240" w:lineRule="auto"/>
+        <w:rPr>
+          <w:rFonts w:ascii="Times New Roman" w:eastAsia="Times New Roman" w:hAnsi="Times New Roman" w:cs="Times New Roman"/>
+          <w:sz w:val="24"/>
+          <w:szCs w:val="24"/>
+        </w:rPr>
+      </w:pPr>
+    </w:p>
+    <w:p>
+      <w:pPr>
+        <w:spacing w:after="0" w:line="240" w:lineRule="auto"/>
+        <w:rPr>
+          <w:rFonts w:ascii="Times New Roman" w:eastAsia="Times New Roman" w:hAnsi="Times New Roman" w:cs="Times New Roman"/>
+          <w:sz w:val="24"/>
+          <w:szCs w:val="24"/>
+        </w:rPr>
+      </w:pPr>
+      <w:r>
+        <w:rPr>
+          <w:rFonts w:ascii="Arial" w:eastAsia="Times New Roman" w:hAnsi="Arial" w:cs="Arial"/>
+          <w:color w:val="000000"/>
+        </w:rPr>
+        <w:t>The Model-View-Controller (MVC) is an example of a ______ pattern.</w:t>
+      </w:r>
+    </w:p>
+    <w:p>
+      <w:pPr>
+        <w:spacing w:after="0" w:line="240" w:lineRule="auto"/>
+        <w:rPr>
+          <w:rFonts w:ascii="Times New Roman" w:eastAsia="Times New Roman" w:hAnsi="Times New Roman" w:cs="Times New Roman"/>
+          <w:sz w:val="24"/>
+          <w:szCs w:val="24"/>
+        </w:rPr>
+      </w:pPr>
+      <w:r>
+        <w:rPr>
+          <w:rFonts w:ascii="Arial" w:eastAsia="Times New Roman" w:hAnsi="Arial" w:cs="Arial"/>
+          <w:color w:val="000000"/>
+        </w:rPr>
+        <w:t>a) Creational</w:t>
+      </w:r>
+    </w:p>
+    <w:p>
+      <w:pPr>
+        <w:spacing w:after="0" w:line="240" w:lineRule="auto"/>
+        <w:rPr>
+          <w:rFonts w:ascii="Times New Roman" w:eastAsia="Times New Roman" w:hAnsi="Times New Roman" w:cs="Times New Roman"/>
+          <w:sz w:val="24"/>
+          <w:szCs w:val="24"/>
+        </w:rPr>
+      </w:pPr>
+      <w:r>
+        <w:rPr>
+          <w:rFonts w:ascii="Arial" w:eastAsia="Times New Roman" w:hAnsi="Arial" w:cs="Arial"/>
+          <w:color w:val="000000"/>
+        </w:rPr>
+        <w:t>b) Structural</w:t>
+      </w:r>
+    </w:p>
+    <w:p>
+      <w:pPr>
+        <w:spacing w:after="0" w:line="240" w:lineRule="auto"/>
+        <w:rPr>
+          <w:rFonts w:ascii="Times New Roman" w:eastAsia="Times New Roman" w:hAnsi="Times New Roman" w:cs="Times New Roman"/>
+          <w:sz w:val="24"/>
+          <w:szCs w:val="24"/>
+        </w:rPr>
+      </w:pPr>
+      <w:r>
+        <w:rPr>
+          <w:rFonts w:ascii="Arial" w:eastAsia="Times New Roman" w:hAnsi="Arial" w:cs="Arial"/>
+          <w:color w:val="000000"/>
+        </w:rPr>
+        <w:t>c) Behavioral</w:t>
+      </w:r>
+    </w:p>
+    <w:p>
+      <w:pPr>
+        <w:spacing w:after="0" w:line="240" w:lineRule="auto"/>
+        <w:rPr>
+          <w:rFonts w:ascii="Times New Roman" w:eastAsia="Times New Roman" w:hAnsi="Times New Roman" w:cs="Times New Roman"/>
+          <w:sz w:val="24"/>
+          <w:szCs w:val="24"/>
+        </w:rPr>
+      </w:pPr>
+      <w:r>
+        <w:rPr>
+          <w:rFonts w:ascii="Arial" w:eastAsia="Times New Roman" w:hAnsi="Arial" w:cs="Arial"/>
+          <w:color w:val="000000"/>
+          <w:highlight w:val="yellow"/>
+        </w:rPr>
+        <w:t>d) Architectural</w:t>
+      </w:r>
+    </w:p>
+    <w:p>
+      <w:pPr>
+        <w:rPr>
+          <w:rFonts w:cstheme="minorHAnsi"/>
+        </w:rPr>
+      </w:pPr>
+      <w:bookmarkStart w:id="0" w:name="_GoBack"/>
+      <w:bookmarkEnd w:id="0"/>
+    </w:p>
     <w:sectPr>
       <w:pgSz w:w="12240" w:h="15840"/>
       <w:pgMar w:top="1440" w:right="1440" w:bottom="1440" w:left="1440" w:header="720" w:footer="720" w:gutter="0"/>
@@ -67,6 +1915,127 @@
     </w:sectPr>
   </w:body>
 </w:document>
+</file>
+
+<file path=word/numbering.xml><?xml version="1.0" encoding="utf-8"?>
+<w:numbering xmlns:wpc="http://schemas.microsoft.com/office/word/2010/wordprocessingCanvas" xmlns:cx="http://schemas.microsoft.com/office/drawing/2014/chartex" xmlns:cx1="http://schemas.microsoft.com/office/drawing/2015/9/8/chartex" xmlns:cx2="http://schemas.microsoft.com/office/drawing/2015/10/21/chartex" xmlns:cx3="http://schemas.microsoft.com/office/drawing/2016/5/9/chartex" xmlns:cx4="http://schemas.microsoft.com/office/drawing/2016/5/10/chartex" xmlns:cx5="http://schemas.microsoft.com/office/drawing/2016/5/11/chartex" xmlns:cx6="http://schemas.microsoft.com/office/drawing/2016/5/12/chartex" xmlns:cx7="http://schemas.microsoft.com/office/drawing/2016/5/13/chartex" xmlns:cx8="http://schemas.microsoft.com/office/drawing/2016/5/14/chartex" xmlns:mc="http://schemas.openxmlformats.org/markup-compatibility/2006" xmlns:aink="http://schemas.microsoft.com/office/drawing/2016/ink" xmlns:am3d="http://schemas.microsoft.com/office/drawing/2017/model3d" xmlns:o="urn:schemas-microsoft-com:office:office" xmlns:r="http://schemas.openxmlformats.org/officeDocument/2006/relationships" xmlns:m="http://schemas.openxmlformats.org/officeDocument/2006/math" xmlns:v="urn:schemas-microsoft-com:vml" xmlns:wp14="http://schemas.microsoft.com/office/word/2010/wordprocessingDrawing" xmlns:wp="http://schemas.openxmlformats.org/drawingml/2006/wordprocessingDrawing" xmlns:w10="urn:schemas-microsoft-com:office:word" xmlns:w="http://schemas.openxmlformats.org/wordprocessingml/2006/main" xmlns:w14="http://schemas.microsoft.com/office/word/2010/wordml" xmlns:w15="http://schemas.microsoft.com/office/word/2012/wordml" xmlns:w16cid="http://schemas.microsoft.com/office/word/2016/wordml/cid" xmlns:w16se="http://schemas.microsoft.com/office/word/2015/wordml/symex" xmlns:wpg="http://schemas.microsoft.com/office/word/2010/wordprocessingGroup" xmlns:wpi="http://schemas.microsoft.com/office/word/2010/wordprocessingInk" xmlns:wne="http://schemas.microsoft.com/office/word/2006/wordml" xmlns:wps="http://schemas.microsoft.com/office/word/2010/wordprocessingShape" mc:Ignorable="w14 w15 w16se w16cid wp14">
+  <w:abstractNum w:abstractNumId="0" w15:restartNumberingAfterBreak="0">
+    <w:nsid w:val="12811053"/>
+    <w:multiLevelType w:val="multilevel"/>
+    <w:tmpl w:val="E1EEF1D6"/>
+    <w:lvl w:ilvl="0">
+      <w:start w:val="1"/>
+      <w:numFmt w:val="decimal"/>
+      <w:lvlText w:val="%1."/>
+      <w:lvlJc w:val="left"/>
+      <w:pPr>
+        <w:tabs>
+          <w:tab w:val="num" w:pos="720"/>
+        </w:tabs>
+        <w:ind w:left="720" w:hanging="360"/>
+      </w:pPr>
+    </w:lvl>
+    <w:lvl w:ilvl="1" w:tentative="1">
+      <w:start w:val="1"/>
+      <w:numFmt w:val="decimal"/>
+      <w:lvlText w:val="%2."/>
+      <w:lvlJc w:val="left"/>
+      <w:pPr>
+        <w:tabs>
+          <w:tab w:val="num" w:pos="1440"/>
+        </w:tabs>
+        <w:ind w:left="1440" w:hanging="360"/>
+      </w:pPr>
+    </w:lvl>
+    <w:lvl w:ilvl="2" w:tentative="1">
+      <w:start w:val="1"/>
+      <w:numFmt w:val="decimal"/>
+      <w:lvlText w:val="%3."/>
+      <w:lvlJc w:val="left"/>
+      <w:pPr>
+        <w:tabs>
+          <w:tab w:val="num" w:pos="2160"/>
+        </w:tabs>
+        <w:ind w:left="2160" w:hanging="360"/>
+      </w:pPr>
+    </w:lvl>
+    <w:lvl w:ilvl="3" w:tentative="1">
+      <w:start w:val="1"/>
+      <w:numFmt w:val="decimal"/>
+      <w:lvlText w:val="%4."/>
+      <w:lvlJc w:val="left"/>
+      <w:pPr>
+        <w:tabs>
+          <w:tab w:val="num" w:pos="2880"/>
+        </w:tabs>
+        <w:ind w:left="2880" w:hanging="360"/>
+      </w:pPr>
+    </w:lvl>
+    <w:lvl w:ilvl="4" w:tentative="1">
+      <w:start w:val="1"/>
+      <w:numFmt w:val="decimal"/>
+      <w:lvlText w:val="%5."/>
+      <w:lvlJc w:val="left"/>
+      <w:pPr>
+        <w:tabs>
+          <w:tab w:val="num" w:pos="3600"/>
+        </w:tabs>
+        <w:ind w:left="3600" w:hanging="360"/>
+      </w:pPr>
+    </w:lvl>
+    <w:lvl w:ilvl="5" w:tentative="1">
+      <w:start w:val="1"/>
+      <w:numFmt w:val="decimal"/>
+      <w:lvlText w:val="%6."/>
+      <w:lvlJc w:val="left"/>
+      <w:pPr>
+        <w:tabs>
+          <w:tab w:val="num" w:pos="4320"/>
+        </w:tabs>
+        <w:ind w:left="4320" w:hanging="360"/>
+      </w:pPr>
+    </w:lvl>
+    <w:lvl w:ilvl="6" w:tentative="1">
+      <w:start w:val="1"/>
+      <w:numFmt w:val="decimal"/>
+      <w:lvlText w:val="%7."/>
+      <w:lvlJc w:val="left"/>
+      <w:pPr>
+        <w:tabs>
+          <w:tab w:val="num" w:pos="5040"/>
+        </w:tabs>
+        <w:ind w:left="5040" w:hanging="360"/>
+      </w:pPr>
+    </w:lvl>
+    <w:lvl w:ilvl="7" w:tentative="1">
+      <w:start w:val="1"/>
+      <w:numFmt w:val="decimal"/>
+      <w:lvlText w:val="%8."/>
+      <w:lvlJc w:val="left"/>
+      <w:pPr>
+        <w:tabs>
+          <w:tab w:val="num" w:pos="5760"/>
+        </w:tabs>
+        <w:ind w:left="5760" w:hanging="360"/>
+      </w:pPr>
+    </w:lvl>
+    <w:lvl w:ilvl="8" w:tentative="1">
+      <w:start w:val="1"/>
+      <w:numFmt w:val="decimal"/>
+      <w:lvlText w:val="%9."/>
+      <w:lvlJc w:val="left"/>
+      <w:pPr>
+        <w:tabs>
+          <w:tab w:val="num" w:pos="6480"/>
+        </w:tabs>
+        <w:ind w:left="6480" w:hanging="360"/>
+      </w:pPr>
+    </w:lvl>
+  </w:abstractNum>
+  <w:num w:numId="1">
+    <w:abstractNumId w:val="0"/>
+  </w:num>
+</w:numbering>
 </file>
 
 <file path=word/styles.xml><?xml version="1.0" encoding="utf-8"?>
@@ -494,6 +2463,22 @@
     <w:semiHidden/>
     <w:unhideWhenUsed/>
   </w:style>
+  <w:style w:type="paragraph" w:styleId="NormalWeb">
+    <w:name w:val="Normal (Web)"/>
+    <w:basedOn w:val="Normal"/>
+    <w:uiPriority w:val="99"/>
+    <w:semiHidden/>
+    <w:unhideWhenUsed/>
+    <w:rsid w:val="00EA367D"/>
+    <w:pPr>
+      <w:spacing w:before="100" w:beforeAutospacing="1" w:after="100" w:afterAutospacing="1" w:line="240" w:lineRule="auto"/>
+    </w:pPr>
+    <w:rPr>
+      <w:rFonts w:ascii="Times New Roman" w:eastAsia="Times New Roman" w:hAnsi="Times New Roman" w:cs="Times New Roman"/>
+      <w:sz w:val="24"/>
+      <w:szCs w:val="24"/>
+    </w:rPr>
+  </w:style>
 </w:styles>
 </file>
 

</xml_diff>